<commit_message>
Adding callbacks and test script
</commit_message>
<xml_diff>
--- a/Bibliographic Research.docx
+++ b/Bibliographic Research.docx
@@ -4,32 +4,128 @@
   <w:body>
     <w:p>
       <w:pPr>
+        <w:jc w:val="center"/>
+        <w:rPr>
+          <w:b/>
+          <w:bCs/>
+          <w:sz w:val="36"/>
+          <w:szCs w:val="36"/>
+          <w:lang w:val="en-US"/>
+        </w:rPr>
+      </w:pPr>
+      <w:r>
+        <w:rPr>
+          <w:b/>
+          <w:bCs/>
+          <w:sz w:val="36"/>
+          <w:szCs w:val="36"/>
+          <w:lang w:val="en-US"/>
+        </w:rPr>
+        <w:t>AI Assessment Report</w:t>
+      </w:r>
+    </w:p>
+    <w:p>
+      <w:pPr>
         <w:rPr>
           <w:b/>
           <w:bCs/>
           <w:sz w:val="28"/>
           <w:szCs w:val="28"/>
-        </w:rPr>
-      </w:pPr>
-      <w:proofErr w:type="spellStart"/>
+          <w:lang w:val="en-US"/>
+        </w:rPr>
+      </w:pPr>
       <w:r>
         <w:rPr>
           <w:b/>
           <w:bCs/>
           <w:sz w:val="28"/>
           <w:szCs w:val="28"/>
-        </w:rPr>
-        <w:t>Bibliographic</w:t>
-      </w:r>
-      <w:proofErr w:type="spellEnd"/>
-      <w:r>
+          <w:lang w:val="en-US"/>
+        </w:rPr>
+        <w:t>Task 1:</w:t>
+      </w:r>
+    </w:p>
+    <w:p>
+      <w:pPr>
+        <w:rPr>
+          <w:b/>
+          <w:bCs/>
+          <w:lang w:val="en-US"/>
+        </w:rPr>
+      </w:pPr>
+      <w:r>
+        <w:rPr>
+          <w:lang w:val="en-US"/>
+        </w:rPr>
+        <w:t>A simple baseline model is i</w:t>
+      </w:r>
+      <w:r>
+        <w:rPr>
+          <w:lang w:val="en-US"/>
+        </w:rPr>
+        <w:t>mplement</w:t>
+      </w:r>
+      <w:r>
+        <w:rPr>
+          <w:lang w:val="en-US"/>
+        </w:rPr>
+        <w:t>ed</w:t>
+      </w:r>
+      <w:r>
+        <w:rPr>
+          <w:lang w:val="en-US"/>
+        </w:rPr>
+        <w:t xml:space="preserve"> </w:t>
+      </w:r>
+      <w:r>
+        <w:rPr>
+          <w:lang w:val="en-US"/>
+        </w:rPr>
+        <w:t>having an encoder-decoder architecture</w:t>
+      </w:r>
+      <w:r>
+        <w:rPr>
+          <w:lang w:val="en-US"/>
+        </w:rPr>
+        <w:t xml:space="preserve"> model and training + evaluation script on NYU Depth V2 (available in TFDS → </w:t>
+      </w:r>
+      <w:hyperlink r:id="rId5" w:history="1">
+        <w:r>
+          <w:rPr>
+            <w:rStyle w:val="link-annotation-unknown-block-id--1598287477"/>
+            <w:color w:val="0000FF"/>
+            <w:u w:val="single"/>
+            <w:lang w:val="en-US"/>
+          </w:rPr>
+          <w:t>https://www.tensorflow.org/datasets/catalog/nyu_depth_v2</w:t>
+        </w:r>
+      </w:hyperlink>
+      <w:r>
+        <w:rPr>
+          <w:lang w:val="en-US"/>
+        </w:rPr>
+        <w:t>, so TensorFlow is probably better way to complete this assessment; but if you would prefer PyTorch, feel free to pick any Depth Estimation dataset that you may find). The model architecture should not be sophisticated or very complex, so feel free to pick any tiny architecture that should work from your point of view. The same for the training config and optimizer to use, but please demonstrate how to use different optimizers and callbacks, in particular learning rate scheduler.</w:t>
+      </w:r>
+    </w:p>
+    <w:p>
+      <w:pPr>
         <w:rPr>
           <w:b/>
           <w:bCs/>
           <w:sz w:val="28"/>
           <w:szCs w:val="28"/>
-        </w:rPr>
-        <w:t xml:space="preserve"> Research</w:t>
+          <w:lang w:val="en-US"/>
+        </w:rPr>
+      </w:pPr>
+      <w:r>
+        <w:rPr>
+          <w:b/>
+          <w:bCs/>
+          <w:sz w:val="28"/>
+          <w:szCs w:val="28"/>
+          <w:lang w:val="en-US"/>
+        </w:rPr>
+        <w:t>Bibliographic Research</w:t>
       </w:r>
     </w:p>
     <w:p>
@@ -48,21 +144,7 @@
         <w:rPr>
           <w:lang w:val="en-US"/>
         </w:rPr>
-        <w:t xml:space="preserve">ound out after some </w:t>
-      </w:r>
-      <w:proofErr w:type="gramStart"/>
-      <w:r>
-        <w:rPr>
-          <w:lang w:val="en-US"/>
-        </w:rPr>
-        <w:t>research</w:t>
-      </w:r>
-      <w:proofErr w:type="gramEnd"/>
-      <w:r>
-        <w:rPr>
-          <w:lang w:val="en-US"/>
-        </w:rPr>
-        <w:t xml:space="preserve"> are:</w:t>
+        <w:t>ound out after some research are:</w:t>
       </w:r>
     </w:p>
     <w:p>
@@ -98,7 +180,7 @@
         </w:rPr>
         <w:t xml:space="preserve">Paper: </w:t>
       </w:r>
-      <w:hyperlink r:id="rId5" w:history="1">
+      <w:hyperlink r:id="rId6" w:history="1">
         <w:r>
           <w:rPr>
             <w:rStyle w:val="Hyperlink"/>
@@ -119,21 +201,13 @@
           <w:lang w:val="en-US"/>
         </w:rPr>
       </w:pPr>
-      <w:proofErr w:type="spellStart"/>
-      <w:r>
-        <w:rPr>
-          <w:lang w:val="en-US"/>
-        </w:rPr>
-        <w:t>Github</w:t>
-      </w:r>
-      <w:proofErr w:type="spellEnd"/>
-      <w:r>
-        <w:rPr>
-          <w:lang w:val="en-US"/>
-        </w:rPr>
-        <w:t xml:space="preserve">: </w:t>
-      </w:r>
-      <w:hyperlink r:id="rId6" w:history="1">
+      <w:r>
+        <w:rPr>
+          <w:lang w:val="en-US"/>
+        </w:rPr>
+        <w:t xml:space="preserve">Github: </w:t>
+      </w:r>
+      <w:hyperlink r:id="rId7" w:history="1">
         <w:r>
           <w:rPr>
             <w:rStyle w:val="Hyperlink"/>
@@ -156,14 +230,12 @@
           <w:lang w:val="en-US"/>
         </w:rPr>
       </w:pPr>
-      <w:proofErr w:type="spellStart"/>
       <w:r>
         <w:rPr>
           <w:lang w:val="en-US"/>
         </w:rPr>
         <w:t>ZoeDepth</w:t>
       </w:r>
-      <w:proofErr w:type="spellEnd"/>
     </w:p>
     <w:p>
       <w:pPr>
@@ -180,7 +252,7 @@
         </w:rPr>
         <w:t xml:space="preserve">Paper: </w:t>
       </w:r>
-      <w:hyperlink r:id="rId7" w:history="1">
+      <w:hyperlink r:id="rId8" w:history="1">
         <w:r>
           <w:rPr>
             <w:rStyle w:val="Hyperlink"/>
@@ -201,21 +273,13 @@
           <w:lang w:val="en-US"/>
         </w:rPr>
       </w:pPr>
-      <w:proofErr w:type="spellStart"/>
-      <w:r>
-        <w:rPr>
-          <w:lang w:val="en-US"/>
-        </w:rPr>
-        <w:t>Github</w:t>
-      </w:r>
-      <w:proofErr w:type="spellEnd"/>
-      <w:r>
-        <w:rPr>
-          <w:lang w:val="en-US"/>
-        </w:rPr>
-        <w:t xml:space="preserve">: </w:t>
-      </w:r>
-      <w:hyperlink r:id="rId8" w:history="1">
+      <w:r>
+        <w:rPr>
+          <w:lang w:val="en-US"/>
+        </w:rPr>
+        <w:t xml:space="preserve">Github: </w:t>
+      </w:r>
+      <w:hyperlink r:id="rId9" w:history="1">
         <w:r>
           <w:rPr>
             <w:rStyle w:val="Hyperlink"/>
@@ -238,14 +302,12 @@
           <w:lang w:val="en-US"/>
         </w:rPr>
       </w:pPr>
-      <w:proofErr w:type="spellStart"/>
       <w:r>
         <w:rPr>
           <w:lang w:val="en-US"/>
         </w:rPr>
         <w:t>DepthFormer</w:t>
       </w:r>
-      <w:proofErr w:type="spellEnd"/>
     </w:p>
     <w:p>
       <w:pPr>
@@ -262,7 +324,7 @@
         </w:rPr>
         <w:t xml:space="preserve">Paper: </w:t>
       </w:r>
-      <w:hyperlink r:id="rId9" w:history="1">
+      <w:hyperlink r:id="rId10" w:history="1">
         <w:r>
           <w:rPr>
             <w:rStyle w:val="Hyperlink"/>
@@ -281,19 +343,11 @@
           <w:lang w:val="en-US"/>
         </w:rPr>
       </w:pPr>
-      <w:proofErr w:type="spellStart"/>
-      <w:r>
-        <w:rPr>
-          <w:lang w:val="en-US"/>
-        </w:rPr>
-        <w:t>Github</w:t>
-      </w:r>
-      <w:proofErr w:type="spellEnd"/>
-      <w:r>
-        <w:rPr>
-          <w:lang w:val="en-US"/>
-        </w:rPr>
-        <w:t xml:space="preserve">: </w:t>
+      <w:r>
+        <w:rPr>
+          <w:lang w:val="en-US"/>
+        </w:rPr>
+        <w:t xml:space="preserve">Github: </w:t>
       </w:r>
       <w:r>
         <w:rPr>
@@ -880,6 +934,11 @@
       <w:shd w:val="clear" w:color="auto" w:fill="E1DFDD"/>
     </w:rPr>
   </w:style>
+  <w:style w:type="character" w:customStyle="1" w:styleId="link-annotation-unknown-block-id--1598287477">
+    <w:name w:val="link-annotation-unknown-block-id--1598287477"/>
+    <w:basedOn w:val="Absatz-Standardschriftart"/>
+    <w:rsid w:val="00D150D7"/>
+  </w:style>
 </w:styles>
 </file>
 

</xml_diff>